<commit_message>
gui fix, doc update
</commit_message>
<xml_diff>
--- a/__Doc_Tech.docx
+++ b/__Doc_Tech.docx
@@ -1,6 +1,6 @@
 
 <file path=word/document.xml><?xml version="1.0" encoding="utf-8"?>
-<w:document xmlns:wpc="http://schemas.microsoft.com/office/word/2010/wordprocessingCanvas" xmlns:cx="http://schemas.microsoft.com/office/drawing/2014/chartex" xmlns:cx1="http://schemas.microsoft.com/office/drawing/2015/9/8/chartex" xmlns:cx2="http://schemas.microsoft.com/office/drawing/2015/10/21/chartex" xmlns:cx3="http://schemas.microsoft.com/office/drawing/2016/5/9/chartex" xmlns:cx4="http://schemas.microsoft.com/office/drawing/2016/5/10/chartex" xmlns:cx5="http://schemas.microsoft.com/office/drawing/2016/5/11/chartex" xmlns:cx6="http://schemas.microsoft.com/office/drawing/2016/5/12/chartex" xmlns:cx7="http://schemas.microsoft.com/office/drawing/2016/5/13/chartex" xmlns:cx8="http://schemas.microsoft.com/office/drawing/2016/5/14/chartex" xmlns:mc="http://schemas.openxmlformats.org/markup-compatibility/2006" xmlns:aink="http://schemas.microsoft.com/office/drawing/2016/ink" xmlns:am3d="http://schemas.microsoft.com/office/drawing/2017/model3d" xmlns:o="urn:schemas-microsoft-com:office:office" xmlns:oel="http://schemas.microsoft.com/office/2019/extlst" xmlns:r="http://schemas.openxmlformats.org/officeDocument/2006/relationships" xmlns:m="http://schemas.openxmlformats.org/officeDocument/2006/math" xmlns:v="urn:schemas-microsoft-com:vml" xmlns:wp14="http://schemas.microsoft.com/office/word/2010/wordprocessingDrawing" xmlns:wp="http://schemas.openxmlformats.org/drawingml/2006/wordprocessingDrawing" xmlns:w10="urn:schemas-microsoft-com:office:word" xmlns:w="http://schemas.openxmlformats.org/wordprocessingml/2006/main" xmlns:w14="http://schemas.microsoft.com/office/word/2010/wordml" xmlns:w15="http://schemas.microsoft.com/office/word/2012/wordml" xmlns:w16cex="http://schemas.microsoft.com/office/word/2018/wordml/cex" xmlns:w16cid="http://schemas.microsoft.com/office/word/2016/wordml/cid" xmlns:w16="http://schemas.microsoft.com/office/word/2018/wordml" xmlns:w16du="http://schemas.microsoft.com/office/word/2023/wordml/word16du" xmlns:w16sdtdh="http://schemas.microsoft.com/office/word/2020/wordml/sdtdatahash" xmlns:w16se="http://schemas.microsoft.com/office/word/2015/wordml/symex" xmlns:wpg="http://schemas.microsoft.com/office/word/2010/wordprocessingGroup" xmlns:wpi="http://schemas.microsoft.com/office/word/2010/wordprocessingInk" xmlns:wne="http://schemas.microsoft.com/office/word/2006/wordml" xmlns:wps="http://schemas.microsoft.com/office/word/2010/wordprocessingShape" mc:Ignorable="w14 w15 w16se w16cid w16 w16cex w16sdtdh wp14">
+<w:document xmlns:wpc="http://schemas.microsoft.com/office/word/2010/wordprocessingCanvas" xmlns:cx="http://schemas.microsoft.com/office/drawing/2014/chartex" xmlns:cx1="http://schemas.microsoft.com/office/drawing/2015/9/8/chartex" xmlns:cx2="http://schemas.microsoft.com/office/drawing/2015/10/21/chartex" xmlns:cx3="http://schemas.microsoft.com/office/drawing/2016/5/9/chartex" xmlns:cx4="http://schemas.microsoft.com/office/drawing/2016/5/10/chartex" xmlns:cx5="http://schemas.microsoft.com/office/drawing/2016/5/11/chartex" xmlns:cx6="http://schemas.microsoft.com/office/drawing/2016/5/12/chartex" xmlns:cx7="http://schemas.microsoft.com/office/drawing/2016/5/13/chartex" xmlns:cx8="http://schemas.microsoft.com/office/drawing/2016/5/14/chartex" xmlns:mc="http://schemas.openxmlformats.org/markup-compatibility/2006" xmlns:aink="http://schemas.microsoft.com/office/drawing/2016/ink" xmlns:am3d="http://schemas.microsoft.com/office/drawing/2017/model3d" xmlns:o="urn:schemas-microsoft-com:office:office" xmlns:oel="http://schemas.microsoft.com/office/2019/extlst" xmlns:r="http://schemas.openxmlformats.org/officeDocument/2006/relationships" xmlns:m="http://schemas.openxmlformats.org/officeDocument/2006/math" xmlns:v="urn:schemas-microsoft-com:vml" xmlns:wp14="http://schemas.microsoft.com/office/word/2010/wordprocessingDrawing" xmlns:wp="http://schemas.openxmlformats.org/drawingml/2006/wordprocessingDrawing" xmlns:w10="urn:schemas-microsoft-com:office:word" xmlns:w="http://schemas.openxmlformats.org/wordprocessingml/2006/main" xmlns:w14="http://schemas.microsoft.com/office/word/2010/wordml" xmlns:w15="http://schemas.microsoft.com/office/word/2012/wordml" xmlns:w16cex="http://schemas.microsoft.com/office/word/2018/wordml/cex" xmlns:w16cid="http://schemas.microsoft.com/office/word/2016/wordml/cid" xmlns:w16="http://schemas.microsoft.com/office/word/2018/wordml" xmlns:w16du="http://schemas.microsoft.com/office/word/2023/wordml/word16du" xmlns:w16sdtdh="http://schemas.microsoft.com/office/word/2020/wordml/sdtdatahash" xmlns:w16sdtfl="http://schemas.microsoft.com/office/word/2024/wordml/sdtformatlock" xmlns:w16se="http://schemas.microsoft.com/office/word/2015/wordml/symex" xmlns:wpg="http://schemas.microsoft.com/office/word/2010/wordprocessingGroup" xmlns:wpi="http://schemas.microsoft.com/office/word/2010/wordprocessingInk" xmlns:wne="http://schemas.microsoft.com/office/word/2006/wordml" xmlns:wps="http://schemas.microsoft.com/office/word/2010/wordprocessingShape" mc:Ignorable="w14 w15 w16se w16cid w16 w16cex w16sdtdh w16sdtfl w16du wp14">
   <w:body>
     <w:p>
       <w:pPr>
@@ -301,7 +301,19 @@
           <w:sz w:val="48"/>
           <w:szCs w:val="48"/>
         </w:rPr>
-        <w:t>materiałowo-ogrodowym „ObiWanKe</w:t>
+        <w:t>ogrodniczo-budowlanym</w:t>
+      </w:r>
+      <w:r>
+        <w:rPr>
+          <w:b/>
+          <w:bCs/>
+          <w:i/>
+          <w:iCs/>
+          <w:color w:val="70AD47" w:themeColor="accent6"/>
+          <w:sz w:val="48"/>
+          <w:szCs w:val="48"/>
+        </w:rPr>
+        <w:t xml:space="preserve"> „ObiWanKe</w:t>
       </w:r>
       <w:r>
         <w:rPr>
@@ -2921,10 +2933,7 @@
               <w:t>Logika aplikacji</w:t>
             </w:r>
             <w:r>
-              <w:t xml:space="preserve">, </w:t>
-            </w:r>
-            <w:r>
-              <w:t>JavaFx</w:t>
+              <w:t>, JavaFx</w:t>
             </w:r>
           </w:p>
         </w:tc>
@@ -3061,6 +3070,9 @@
       <w:bookmarkEnd w:id="2"/>
     </w:p>
     <w:p>
+      <w:pPr>
+        <w:ind w:firstLine="360"/>
+      </w:pPr>
       <w:r>
         <w:t xml:space="preserve">System </w:t>
       </w:r>
@@ -3083,7 +3095,10 @@
         <w:t xml:space="preserve">zarządzanie zadaniami oraz organizację pracy w </w:t>
       </w:r>
       <w:r>
-        <w:t>sklepie materiałowo - ogrodowym</w:t>
+        <w:t xml:space="preserve">sklepie </w:t>
+      </w:r>
+      <w:r>
+        <w:t>ogrodniczo - budowlanym</w:t>
       </w:r>
       <w:r>
         <w:t>. Jego głównym celem jest eliminacja chaosu organizacyjnego poprzez centralizację informacji, usprawnienie</w:t>
@@ -3185,6 +3200,9 @@
       <w:bookmarkEnd w:id="4"/>
     </w:p>
     <w:p>
+      <w:pPr>
+        <w:ind w:firstLine="357"/>
+      </w:pPr>
       <w:r>
         <w:t>W ramach realizacji projektu systemu</w:t>
       </w:r>
@@ -3505,7 +3523,7 @@
           <w:sz w:val="22"/>
           <w:szCs w:val="22"/>
         </w:rPr>
-        <w:t>niezbędne oprogramowanie</w:t>
+        <w:t>niezbędne oprogramowanie. Stałe łącze internetowe do współpracy zdalnej i synchronizacji danych w repozytorium Git</w:t>
       </w:r>
       <w:r>
         <w:rPr>
@@ -3513,7 +3531,7 @@
           <w:sz w:val="22"/>
           <w:szCs w:val="22"/>
         </w:rPr>
-        <w:t xml:space="preserve">. </w:t>
+        <w:t>hub</w:t>
       </w:r>
       <w:r>
         <w:rPr>
@@ -3521,22 +3539,6 @@
           <w:sz w:val="22"/>
           <w:szCs w:val="22"/>
         </w:rPr>
-        <w:t>Stałe łącze internetowe do współpracy zdalnej i synchronizacji danych w repozytorium Git</w:t>
-      </w:r>
-      <w:r>
-        <w:rPr>
-          <w:rFonts w:asciiTheme="minorHAnsi" w:hAnsiTheme="minorHAnsi" w:cstheme="minorHAnsi"/>
-          <w:sz w:val="22"/>
-          <w:szCs w:val="22"/>
-        </w:rPr>
-        <w:t>hub</w:t>
-      </w:r>
-      <w:r>
-        <w:rPr>
-          <w:rFonts w:asciiTheme="minorHAnsi" w:hAnsiTheme="minorHAnsi" w:cstheme="minorHAnsi"/>
-          <w:sz w:val="22"/>
-          <w:szCs w:val="22"/>
-        </w:rPr>
         <w:t>.</w:t>
       </w:r>
     </w:p>
@@ -3577,6 +3579,9 @@
       <w:bookmarkEnd w:id="6"/>
     </w:p>
     <w:p>
+      <w:pPr>
+        <w:ind w:firstLine="360"/>
+      </w:pPr>
       <w:r>
         <w:t>W wyniku realizacji projektu systemu zostaną dostarczone następujące produkty końcowe, obejmujące zarówno komponenty techniczne systemu, jak i pełną dokumentację oraz wsparcie wdrożeniowe i szkoleniowe</w:t>
       </w:r>
@@ -4082,8 +4087,6 @@
               <w:spacing w:after="0" w:line="420" w:lineRule="atLeast"/>
               <w:rPr>
                 <w:rFonts w:asciiTheme="minorHAnsi" w:hAnsiTheme="minorHAnsi" w:cstheme="minorHAnsi"/>
-                <w:bCs/>
-                <w:caps/>
                 <w:color w:val="000000" w:themeColor="text1"/>
                 <w:sz w:val="22"/>
                 <w:szCs w:val="22"/>
@@ -4092,8 +4095,6 @@
             <w:r>
               <w:rPr>
                 <w:rFonts w:asciiTheme="minorHAnsi" w:hAnsiTheme="minorHAnsi" w:cstheme="minorHAnsi"/>
-                <w:bCs/>
-                <w:caps/>
                 <w:color w:val="000000" w:themeColor="text1"/>
                 <w:sz w:val="22"/>
                 <w:szCs w:val="22"/>
@@ -4121,8 +4122,6 @@
               <w:spacing w:after="0" w:line="420" w:lineRule="atLeast"/>
               <w:rPr>
                 <w:rFonts w:asciiTheme="minorHAnsi" w:hAnsiTheme="minorHAnsi" w:cstheme="minorHAnsi"/>
-                <w:bCs/>
-                <w:caps/>
                 <w:color w:val="000000" w:themeColor="text1"/>
                 <w:sz w:val="22"/>
                 <w:szCs w:val="22"/>
@@ -4131,8 +4130,6 @@
             <w:r>
               <w:rPr>
                 <w:rFonts w:asciiTheme="minorHAnsi" w:hAnsiTheme="minorHAnsi" w:cstheme="minorHAnsi"/>
-                <w:bCs/>
-                <w:caps/>
                 <w:color w:val="000000" w:themeColor="text1"/>
                 <w:sz w:val="22"/>
                 <w:szCs w:val="22"/>
@@ -4160,8 +4157,6 @@
               <w:spacing w:after="0" w:line="420" w:lineRule="atLeast"/>
               <w:rPr>
                 <w:rFonts w:asciiTheme="minorHAnsi" w:hAnsiTheme="minorHAnsi" w:cstheme="minorHAnsi"/>
-                <w:bCs/>
-                <w:caps/>
                 <w:color w:val="000000" w:themeColor="text1"/>
                 <w:sz w:val="22"/>
                 <w:szCs w:val="22"/>
@@ -4170,8 +4165,6 @@
             <w:r>
               <w:rPr>
                 <w:rFonts w:asciiTheme="minorHAnsi" w:hAnsiTheme="minorHAnsi" w:cstheme="minorHAnsi"/>
-                <w:bCs/>
-                <w:caps/>
                 <w:color w:val="000000" w:themeColor="text1"/>
                 <w:sz w:val="22"/>
                 <w:szCs w:val="22"/>
@@ -4511,27 +4504,14 @@
       <w:r>
         <w:t xml:space="preserve">Rysunek </w:t>
       </w:r>
-      <w:r>
-        <w:fldChar w:fldCharType="begin"/>
-      </w:r>
-      <w:r>
-        <w:instrText xml:space="preserve"> SEQ Rysunek \* ARABIC </w:instrText>
-      </w:r>
-      <w:r>
-        <w:fldChar w:fldCharType="separate"/>
-      </w:r>
-      <w:r>
-        <w:rPr>
-          <w:noProof/>
-        </w:rPr>
-        <w:t>1</w:t>
-      </w:r>
-      <w:r>
-        <w:rPr>
-          <w:noProof/>
-        </w:rPr>
-        <w:fldChar w:fldCharType="end"/>
-      </w:r>
+      <w:fldSimple w:instr=" SEQ Rysunek \* ARABIC ">
+        <w:r>
+          <w:rPr>
+            <w:noProof/>
+          </w:rPr>
+          <w:t>1</w:t>
+        </w:r>
+      </w:fldSimple>
       <w:r>
         <w:t xml:space="preserve">. </w:t>
       </w:r>
@@ -5955,6 +5935,7 @@
     </w:p>
     <w:p>
       <w:pPr>
+        <w:ind w:firstLine="340"/>
         <w:jc w:val="both"/>
       </w:pPr>
       <w:r>
@@ -6182,27 +6163,14 @@
       <w:r>
         <w:t xml:space="preserve">Rysunek </w:t>
       </w:r>
-      <w:r>
-        <w:fldChar w:fldCharType="begin"/>
-      </w:r>
-      <w:r>
-        <w:instrText xml:space="preserve"> SEQ Rysunek \* ARABIC </w:instrText>
-      </w:r>
-      <w:r>
-        <w:fldChar w:fldCharType="separate"/>
-      </w:r>
-      <w:r>
-        <w:rPr>
-          <w:noProof/>
-        </w:rPr>
-        <w:t>2</w:t>
-      </w:r>
-      <w:r>
-        <w:rPr>
-          <w:noProof/>
-        </w:rPr>
-        <w:fldChar w:fldCharType="end"/>
-      </w:r>
+      <w:fldSimple w:instr=" SEQ Rysunek \* ARABIC ">
+        <w:r>
+          <w:rPr>
+            <w:noProof/>
+          </w:rPr>
+          <w:t>2</w:t>
+        </w:r>
+      </w:fldSimple>
       <w:r>
         <w:rPr>
           <w:noProof/>
@@ -6234,6 +6202,9 @@
       <w:bookmarkEnd w:id="17"/>
     </w:p>
     <w:p>
+      <w:pPr>
+        <w:ind w:firstLine="360"/>
+      </w:pPr>
       <w:r>
         <w:t>Przypadek użycia 1: Logowanie</w:t>
       </w:r>
@@ -6458,6 +6429,9 @@
       </w:r>
     </w:p>
     <w:p>
+      <w:pPr>
+        <w:ind w:firstLine="360"/>
+      </w:pPr>
       <w:r>
         <w:t xml:space="preserve">W oparciu o zdefiniowany scenariusz na Rysunku </w:t>
       </w:r>
@@ -6527,31 +6501,18 @@
       <w:r>
         <w:t xml:space="preserve">Rysunek </w:t>
       </w:r>
-      <w:r>
-        <w:fldChar w:fldCharType="begin"/>
-      </w:r>
-      <w:r>
-        <w:instrText xml:space="preserve"> SEQ Rysunek \* ARABIC </w:instrText>
-      </w:r>
-      <w:r>
-        <w:fldChar w:fldCharType="separate"/>
-      </w:r>
+      <w:fldSimple w:instr=" SEQ Rysunek \* ARABIC ">
+        <w:r>
+          <w:rPr>
+            <w:noProof/>
+          </w:rPr>
+          <w:t>3</w:t>
+        </w:r>
+      </w:fldSimple>
       <w:r>
         <w:rPr>
           <w:noProof/>
         </w:rPr>
-        <w:t>3</w:t>
-      </w:r>
-      <w:r>
-        <w:rPr>
-          <w:noProof/>
-        </w:rPr>
-        <w:fldChar w:fldCharType="end"/>
-      </w:r>
-      <w:r>
-        <w:rPr>
-          <w:noProof/>
-        </w:rPr>
         <w:t>.</w:t>
       </w:r>
       <w:r>
@@ -6559,6 +6520,9 @@
       </w:r>
     </w:p>
     <w:p>
+      <w:pPr>
+        <w:ind w:firstLine="360"/>
+      </w:pPr>
       <w:r>
         <w:t>Przypadek użycia 2: Dodawanie nowego zadania</w:t>
       </w:r>
@@ -6757,7 +6721,7 @@
     <w:p>
       <w:pPr>
         <w:pStyle w:val="Akapitzlist"/>
-        <w:ind w:left="0"/>
+        <w:ind w:left="0" w:firstLine="360"/>
       </w:pPr>
       <w:r>
         <w:t xml:space="preserve">W oparciu o zdefiniowany scenariusz na Rysunku </w:t>
@@ -6839,31 +6803,18 @@
       <w:r>
         <w:t xml:space="preserve">Rysunek </w:t>
       </w:r>
-      <w:r>
-        <w:fldChar w:fldCharType="begin"/>
-      </w:r>
-      <w:r>
-        <w:instrText xml:space="preserve"> SEQ Rysunek \* ARABIC </w:instrText>
-      </w:r>
-      <w:r>
-        <w:fldChar w:fldCharType="separate"/>
-      </w:r>
+      <w:fldSimple w:instr=" SEQ Rysunek \* ARABIC ">
+        <w:r>
+          <w:rPr>
+            <w:noProof/>
+          </w:rPr>
+          <w:t>4</w:t>
+        </w:r>
+      </w:fldSimple>
       <w:r>
         <w:rPr>
           <w:noProof/>
         </w:rPr>
-        <w:t>4</w:t>
-      </w:r>
-      <w:r>
-        <w:rPr>
-          <w:noProof/>
-        </w:rPr>
-        <w:fldChar w:fldCharType="end"/>
-      </w:r>
-      <w:r>
-        <w:rPr>
-          <w:noProof/>
-        </w:rPr>
         <w:t>.</w:t>
       </w:r>
       <w:r>
@@ -6871,6 +6822,9 @@
       </w:r>
     </w:p>
     <w:p>
+      <w:pPr>
+        <w:ind w:firstLine="360"/>
+      </w:pPr>
       <w:r>
         <w:t>Przypadek użycia 3: Dodawanie nowego konta</w:t>
       </w:r>
@@ -7042,7 +6996,7 @@
     <w:p>
       <w:pPr>
         <w:pStyle w:val="Akapitzlist"/>
-        <w:ind w:left="0"/>
+        <w:ind w:left="0" w:firstLine="360"/>
       </w:pPr>
       <w:r>
         <w:t xml:space="preserve">W oparciu o zdefiniowany scenariusz na Rysunku </w:t>
@@ -7124,27 +7078,14 @@
       <w:r>
         <w:t xml:space="preserve">Rysunek </w:t>
       </w:r>
-      <w:r>
-        <w:fldChar w:fldCharType="begin"/>
-      </w:r>
-      <w:r>
-        <w:instrText xml:space="preserve"> SEQ Rysunek \* ARABIC </w:instrText>
-      </w:r>
-      <w:r>
-        <w:fldChar w:fldCharType="separate"/>
-      </w:r>
-      <w:r>
-        <w:rPr>
-          <w:noProof/>
-        </w:rPr>
-        <w:t>5</w:t>
-      </w:r>
-      <w:r>
-        <w:rPr>
-          <w:noProof/>
-        </w:rPr>
-        <w:fldChar w:fldCharType="end"/>
-      </w:r>
+      <w:fldSimple w:instr=" SEQ Rysunek \* ARABIC ">
+        <w:r>
+          <w:rPr>
+            <w:noProof/>
+          </w:rPr>
+          <w:t>5</w:t>
+        </w:r>
+      </w:fldSimple>
       <w:r>
         <w:rPr>
           <w:noProof/>
@@ -7200,6 +7141,7 @@
     <w:p>
       <w:pPr>
         <w:keepNext/>
+        <w:ind w:firstLine="708"/>
         <w:jc w:val="both"/>
       </w:pPr>
       <w:r>
@@ -7612,27 +7554,14 @@
       <w:r>
         <w:t xml:space="preserve">Rysunek </w:t>
       </w:r>
-      <w:r>
-        <w:fldChar w:fldCharType="begin"/>
-      </w:r>
-      <w:r>
-        <w:instrText xml:space="preserve"> SEQ Rysunek \* ARABIC </w:instrText>
-      </w:r>
-      <w:r>
-        <w:fldChar w:fldCharType="separate"/>
-      </w:r>
-      <w:r>
-        <w:rPr>
-          <w:noProof/>
-        </w:rPr>
-        <w:t>6</w:t>
-      </w:r>
-      <w:r>
-        <w:rPr>
-          <w:noProof/>
-        </w:rPr>
-        <w:fldChar w:fldCharType="end"/>
-      </w:r>
+      <w:fldSimple w:instr=" SEQ Rysunek \* ARABIC ">
+        <w:r>
+          <w:rPr>
+            <w:noProof/>
+          </w:rPr>
+          <w:t>6</w:t>
+        </w:r>
+      </w:fldSimple>
       <w:r>
         <w:rPr>
           <w:noProof/>
@@ -7665,6 +7594,7 @@
     </w:p>
     <w:p>
       <w:pPr>
+        <w:ind w:firstLine="708"/>
         <w:jc w:val="both"/>
       </w:pPr>
       <w:r>
@@ -7836,6 +7766,7 @@
         <w:jc w:val="both"/>
       </w:pPr>
       <w:r>
+        <w:lastRenderedPageBreak/>
         <w:t>Interfejs przekazuje dane do systemu, który weryfikuje poprawność wprowadzonych danych</w:t>
       </w:r>
       <w:r>
@@ -7853,7 +7784,6 @@
         <w:jc w:val="both"/>
       </w:pPr>
       <w:r>
-        <w:lastRenderedPageBreak/>
         <w:t>Blok alternatywny w przypadku niepowodzenia weryfikacji danych, zwraca negatywny wynik i kierownik otrzymuje komunikat o błędnych danych</w:t>
       </w:r>
     </w:p>
@@ -7983,27 +7913,14 @@
       <w:r>
         <w:t xml:space="preserve">Rysunek </w:t>
       </w:r>
-      <w:r>
-        <w:fldChar w:fldCharType="begin"/>
-      </w:r>
-      <w:r>
-        <w:instrText xml:space="preserve"> SEQ Rysunek \* ARABIC </w:instrText>
-      </w:r>
-      <w:r>
-        <w:fldChar w:fldCharType="separate"/>
-      </w:r>
-      <w:r>
-        <w:rPr>
-          <w:noProof/>
-        </w:rPr>
-        <w:t>7</w:t>
-      </w:r>
-      <w:r>
-        <w:rPr>
-          <w:noProof/>
-        </w:rPr>
-        <w:fldChar w:fldCharType="end"/>
-      </w:r>
+      <w:fldSimple w:instr=" SEQ Rysunek \* ARABIC ">
+        <w:r>
+          <w:rPr>
+            <w:noProof/>
+          </w:rPr>
+          <w:t>7</w:t>
+        </w:r>
+      </w:fldSimple>
       <w:r>
         <w:rPr>
           <w:noProof/>
@@ -8043,6 +7960,7 @@
     <w:p>
       <w:pPr>
         <w:spacing w:after="120" w:line="240" w:lineRule="auto"/>
+        <w:ind w:firstLine="708"/>
         <w:jc w:val="both"/>
       </w:pPr>
       <w:r>
@@ -8431,27 +8349,14 @@
       <w:r>
         <w:t xml:space="preserve">Rysunek </w:t>
       </w:r>
-      <w:r>
-        <w:fldChar w:fldCharType="begin"/>
-      </w:r>
-      <w:r>
-        <w:instrText xml:space="preserve"> SEQ Rysunek \* ARABIC </w:instrText>
-      </w:r>
-      <w:r>
-        <w:fldChar w:fldCharType="separate"/>
-      </w:r>
-      <w:r>
-        <w:rPr>
-          <w:noProof/>
-        </w:rPr>
-        <w:t>8</w:t>
-      </w:r>
-      <w:r>
-        <w:rPr>
-          <w:noProof/>
-        </w:rPr>
-        <w:fldChar w:fldCharType="end"/>
-      </w:r>
+      <w:fldSimple w:instr=" SEQ Rysunek \* ARABIC ">
+        <w:r>
+          <w:rPr>
+            <w:noProof/>
+          </w:rPr>
+          <w:t>8</w:t>
+        </w:r>
+      </w:fldSimple>
       <w:r>
         <w:rPr>
           <w:noProof/>
@@ -9123,10 +9028,13 @@
         <w:jc w:val="center"/>
       </w:pPr>
       <w:r>
+        <w:rPr>
+          <w:noProof/>
+        </w:rPr>
         <w:lastRenderedPageBreak/>
         <w:drawing>
-          <wp:inline distT="0" distB="0" distL="0" distR="0" wp14:anchorId="087C5F92" wp14:editId="7929CD4F">
-            <wp:extent cx="5760720" cy="3519170"/>
+          <wp:inline distT="0" distB="0" distL="0" distR="0" wp14:anchorId="087C5F92" wp14:editId="52293B34">
+            <wp:extent cx="5759635" cy="3519170"/>
             <wp:effectExtent l="0" t="0" r="0" b="5080"/>
             <wp:docPr id="1190665186" name="Obraz 1"/>
             <wp:cNvGraphicFramePr>
@@ -9136,11 +9044,17 @@
               <a:graphicData uri="http://schemas.openxmlformats.org/drawingml/2006/picture">
                 <pic:pic xmlns:pic="http://schemas.openxmlformats.org/drawingml/2006/picture">
                   <pic:nvPicPr>
-                    <pic:cNvPr id="1190665186" name=""/>
+                    <pic:cNvPr id="1190665186" name="Obraz 1"/>
                     <pic:cNvPicPr/>
                   </pic:nvPicPr>
                   <pic:blipFill>
-                    <a:blip r:embed="rId19"/>
+                    <a:blip r:embed="rId19">
+                      <a:extLst>
+                        <a:ext uri="{28A0092B-C50C-407E-A947-70E740481C1C}">
+                          <a14:useLocalDpi xmlns:a14="http://schemas.microsoft.com/office/drawing/2010/main" val="0"/>
+                        </a:ext>
+                      </a:extLst>
+                    </a:blip>
                     <a:stretch>
                       <a:fillRect/>
                     </a:stretch>
@@ -9148,7 +9062,7 @@
                   <pic:spPr>
                     <a:xfrm>
                       <a:off x="0" y="0"/>
-                      <a:ext cx="5760720" cy="3519170"/>
+                      <a:ext cx="5759635" cy="3519170"/>
                     </a:xfrm>
                     <a:prstGeom prst="rect">
                       <a:avLst/>
@@ -9169,27 +9083,14 @@
       <w:r>
         <w:t xml:space="preserve">Rysunek </w:t>
       </w:r>
-      <w:r>
-        <w:fldChar w:fldCharType="begin"/>
-      </w:r>
-      <w:r>
-        <w:instrText xml:space="preserve"> SEQ Rysunek \* ARABIC </w:instrText>
-      </w:r>
-      <w:r>
-        <w:fldChar w:fldCharType="separate"/>
-      </w:r>
-      <w:r>
-        <w:rPr>
-          <w:noProof/>
-        </w:rPr>
-        <w:t>9</w:t>
-      </w:r>
-      <w:r>
-        <w:rPr>
-          <w:noProof/>
-        </w:rPr>
-        <w:fldChar w:fldCharType="end"/>
-      </w:r>
+      <w:fldSimple w:instr=" SEQ Rysunek \* ARABIC ">
+        <w:r>
+          <w:rPr>
+            <w:noProof/>
+          </w:rPr>
+          <w:t>9</w:t>
+        </w:r>
+      </w:fldSimple>
       <w:r>
         <w:t xml:space="preserve"> Panel startowy</w:t>
       </w:r>
@@ -9223,10 +9124,13 @@
         <w:jc w:val="center"/>
       </w:pPr>
       <w:r>
+        <w:rPr>
+          <w:noProof/>
+        </w:rPr>
         <w:drawing>
-          <wp:inline distT="0" distB="0" distL="0" distR="0" wp14:anchorId="49940665" wp14:editId="4EC61F71">
-            <wp:extent cx="3810000" cy="6019800"/>
-            <wp:effectExtent l="0" t="0" r="0" b="0"/>
+          <wp:inline distT="0" distB="0" distL="0" distR="0" wp14:anchorId="49940665" wp14:editId="066C12BB">
+            <wp:extent cx="3810000" cy="4562874"/>
+            <wp:effectExtent l="0" t="0" r="0" b="9525"/>
             <wp:docPr id="1884982334" name="Obraz 1"/>
             <wp:cNvGraphicFramePr>
               <a:graphicFrameLocks xmlns:a="http://schemas.openxmlformats.org/drawingml/2006/main" noChangeAspect="1"/>
@@ -9235,11 +9139,17 @@
               <a:graphicData uri="http://schemas.openxmlformats.org/drawingml/2006/picture">
                 <pic:pic xmlns:pic="http://schemas.openxmlformats.org/drawingml/2006/picture">
                   <pic:nvPicPr>
-                    <pic:cNvPr id="1884982334" name=""/>
+                    <pic:cNvPr id="1884982334" name="Obraz 1"/>
                     <pic:cNvPicPr/>
                   </pic:nvPicPr>
                   <pic:blipFill>
-                    <a:blip r:embed="rId20"/>
+                    <a:blip r:embed="rId20">
+                      <a:extLst>
+                        <a:ext uri="{28A0092B-C50C-407E-A947-70E740481C1C}">
+                          <a14:useLocalDpi xmlns:a14="http://schemas.microsoft.com/office/drawing/2010/main" val="0"/>
+                        </a:ext>
+                      </a:extLst>
+                    </a:blip>
                     <a:stretch>
                       <a:fillRect/>
                     </a:stretch>
@@ -9247,7 +9157,7 @@
                   <pic:spPr>
                     <a:xfrm>
                       <a:off x="0" y="0"/>
-                      <a:ext cx="3810000" cy="6019800"/>
+                      <a:ext cx="3810000" cy="4562874"/>
                     </a:xfrm>
                     <a:prstGeom prst="rect">
                       <a:avLst/>
@@ -9270,27 +9180,14 @@
       <w:r>
         <w:t xml:space="preserve">Rysunek </w:t>
       </w:r>
-      <w:r>
-        <w:fldChar w:fldCharType="begin"/>
-      </w:r>
-      <w:r>
-        <w:instrText xml:space="preserve"> SEQ Rysunek \* ARABIC </w:instrText>
-      </w:r>
-      <w:r>
-        <w:fldChar w:fldCharType="separate"/>
-      </w:r>
-      <w:r>
-        <w:rPr>
-          <w:noProof/>
-        </w:rPr>
-        <w:t>10</w:t>
-      </w:r>
-      <w:r>
-        <w:rPr>
-          <w:noProof/>
-        </w:rPr>
-        <w:fldChar w:fldCharType="end"/>
-      </w:r>
+      <w:fldSimple w:instr=" SEQ Rysunek \* ARABIC ">
+        <w:r>
+          <w:rPr>
+            <w:noProof/>
+          </w:rPr>
+          <w:t>10</w:t>
+        </w:r>
+      </w:fldSimple>
       <w:r>
         <w:t xml:space="preserve"> Panel dodawania nowego użytkownika</w:t>
       </w:r>
@@ -9321,10 +9218,10 @@
           <w:color w:val="FF0000"/>
         </w:rPr>
         <w:drawing>
-          <wp:inline distT="0" distB="0" distL="0" distR="0" wp14:anchorId="14DFB6BB" wp14:editId="093CAE1D">
-            <wp:extent cx="3011760" cy="4604882"/>
-            <wp:effectExtent l="0" t="0" r="0" b="5715"/>
-            <wp:docPr id="1852995867" name="Obraz 1" descr="Obraz zawierający tekst, zrzut ekranu, Czcionka&#10;&#10;Zawartość wygenerowana przez sztuczną inteligencję może być niepoprawna."/>
+          <wp:inline distT="0" distB="0" distL="0" distR="0" wp14:anchorId="14DFB6BB" wp14:editId="2368F179">
+            <wp:extent cx="3004006" cy="4617411"/>
+            <wp:effectExtent l="0" t="0" r="6350" b="0"/>
+            <wp:docPr id="1852995867" name="Obraz 1"/>
             <wp:cNvGraphicFramePr>
               <a:graphicFrameLocks xmlns:a="http://schemas.openxmlformats.org/drawingml/2006/main" noChangeAspect="1"/>
             </wp:cNvGraphicFramePr>
@@ -9332,11 +9229,17 @@
               <a:graphicData uri="http://schemas.openxmlformats.org/drawingml/2006/picture">
                 <pic:pic xmlns:pic="http://schemas.openxmlformats.org/drawingml/2006/picture">
                   <pic:nvPicPr>
-                    <pic:cNvPr id="1852995867" name="Obraz 1" descr="Obraz zawierający tekst, zrzut ekranu, Czcionka&#10;&#10;Zawartość wygenerowana przez sztuczną inteligencję może być niepoprawna."/>
+                    <pic:cNvPr id="1852995867" name="Obraz 1"/>
                     <pic:cNvPicPr/>
                   </pic:nvPicPr>
                   <pic:blipFill>
-                    <a:blip r:embed="rId21"/>
+                    <a:blip r:embed="rId21">
+                      <a:extLst>
+                        <a:ext uri="{28A0092B-C50C-407E-A947-70E740481C1C}">
+                          <a14:useLocalDpi xmlns:a14="http://schemas.microsoft.com/office/drawing/2010/main" val="0"/>
+                        </a:ext>
+                      </a:extLst>
+                    </a:blip>
                     <a:stretch>
                       <a:fillRect/>
                     </a:stretch>
@@ -9344,7 +9247,7 @@
                   <pic:spPr>
                     <a:xfrm>
                       <a:off x="0" y="0"/>
-                      <a:ext cx="3019955" cy="4617411"/>
+                      <a:ext cx="3004006" cy="4617411"/>
                     </a:xfrm>
                     <a:prstGeom prst="rect">
                       <a:avLst/>
@@ -9367,27 +9270,14 @@
       <w:r>
         <w:t xml:space="preserve">Rysunek </w:t>
       </w:r>
-      <w:r>
-        <w:fldChar w:fldCharType="begin"/>
-      </w:r>
-      <w:r>
-        <w:instrText xml:space="preserve"> SEQ Rysunek \* ARABIC </w:instrText>
-      </w:r>
-      <w:r>
-        <w:fldChar w:fldCharType="separate"/>
-      </w:r>
-      <w:r>
-        <w:rPr>
-          <w:noProof/>
-        </w:rPr>
-        <w:t>11</w:t>
-      </w:r>
-      <w:r>
-        <w:rPr>
-          <w:noProof/>
-        </w:rPr>
-        <w:fldChar w:fldCharType="end"/>
-      </w:r>
+      <w:fldSimple w:instr=" SEQ Rysunek \* ARABIC ">
+        <w:r>
+          <w:rPr>
+            <w:noProof/>
+          </w:rPr>
+          <w:t>11</w:t>
+        </w:r>
+      </w:fldSimple>
       <w:r>
         <w:t xml:space="preserve"> Panel logowania</w:t>
       </w:r>
@@ -9444,10 +9334,10 @@
           <w:noProof/>
         </w:rPr>
         <w:drawing>
-          <wp:inline distT="0" distB="0" distL="0" distR="0" wp14:anchorId="0EAF518B" wp14:editId="3E264E15">
-            <wp:extent cx="3562350" cy="3292476"/>
-            <wp:effectExtent l="0" t="0" r="0" b="3175"/>
-            <wp:docPr id="545373826" name="Obraz 1" descr="Obraz zawierający tekst, zrzut ekranu, logo, Czcionka"/>
+          <wp:inline distT="0" distB="0" distL="0" distR="0" wp14:anchorId="0EAF518B" wp14:editId="1B7E8DA5">
+            <wp:extent cx="2687446" cy="3302574"/>
+            <wp:effectExtent l="0" t="0" r="0" b="0"/>
+            <wp:docPr id="545373826" name="Obraz 1"/>
             <wp:cNvGraphicFramePr>
               <a:graphicFrameLocks xmlns:a="http://schemas.openxmlformats.org/drawingml/2006/main" noChangeAspect="1"/>
             </wp:cNvGraphicFramePr>
@@ -9455,11 +9345,17 @@
               <a:graphicData uri="http://schemas.openxmlformats.org/drawingml/2006/picture">
                 <pic:pic xmlns:pic="http://schemas.openxmlformats.org/drawingml/2006/picture">
                   <pic:nvPicPr>
-                    <pic:cNvPr id="545373826" name="Obraz 1" descr="Obraz zawierający tekst, zrzut ekranu, logo, Czcionka"/>
+                    <pic:cNvPr id="545373826" name="Obraz 1"/>
                     <pic:cNvPicPr/>
                   </pic:nvPicPr>
                   <pic:blipFill>
-                    <a:blip r:embed="rId22"/>
+                    <a:blip r:embed="rId22">
+                      <a:extLst>
+                        <a:ext uri="{28A0092B-C50C-407E-A947-70E740481C1C}">
+                          <a14:useLocalDpi xmlns:a14="http://schemas.microsoft.com/office/drawing/2010/main" val="0"/>
+                        </a:ext>
+                      </a:extLst>
+                    </a:blip>
                     <a:stretch>
                       <a:fillRect/>
                     </a:stretch>
@@ -9467,7 +9363,7 @@
                   <pic:spPr>
                     <a:xfrm>
                       <a:off x="0" y="0"/>
-                      <a:ext cx="3573276" cy="3302574"/>
+                      <a:ext cx="2687446" cy="3302574"/>
                     </a:xfrm>
                     <a:prstGeom prst="rect">
                       <a:avLst/>
@@ -9490,27 +9386,14 @@
       <w:r>
         <w:t xml:space="preserve">Rysunek </w:t>
       </w:r>
-      <w:r>
-        <w:fldChar w:fldCharType="begin"/>
-      </w:r>
-      <w:r>
-        <w:instrText xml:space="preserve"> SEQ Rysunek \* ARABIC </w:instrText>
-      </w:r>
-      <w:r>
-        <w:fldChar w:fldCharType="separate"/>
-      </w:r>
-      <w:r>
-        <w:rPr>
-          <w:noProof/>
-        </w:rPr>
-        <w:t>12</w:t>
-      </w:r>
-      <w:r>
-        <w:rPr>
-          <w:noProof/>
-        </w:rPr>
-        <w:fldChar w:fldCharType="end"/>
-      </w:r>
+      <w:fldSimple w:instr=" SEQ Rysunek \* ARABIC ">
+        <w:r>
+          <w:rPr>
+            <w:noProof/>
+          </w:rPr>
+          <w:t>12</w:t>
+        </w:r>
+      </w:fldSimple>
       <w:r>
         <w:t xml:space="preserve"> Panel przypominania hasła</w:t>
       </w:r>
@@ -9580,19 +9463,55 @@
         <w:rPr>
           <w:noProof/>
         </w:rPr>
-        <w:t>. Aby pobrać konkretny raport należy nacisnąć odpowiedni przycisk „</w:t>
+        <w:t xml:space="preserve">. Aby </w:t>
       </w:r>
       <w:r>
         <w:rPr>
           <w:noProof/>
         </w:rPr>
-        <w:t>P</w:t>
+        <w:t>przejść do filtrów</w:t>
       </w:r>
       <w:r>
         <w:rPr>
           <w:noProof/>
         </w:rPr>
-        <w:t>obierz”.</w:t>
+        <w:t xml:space="preserve"> konkretn</w:t>
+      </w:r>
+      <w:r>
+        <w:rPr>
+          <w:noProof/>
+        </w:rPr>
+        <w:t>ego</w:t>
+      </w:r>
+      <w:r>
+        <w:rPr>
+          <w:noProof/>
+        </w:rPr>
+        <w:t xml:space="preserve"> raport</w:t>
+      </w:r>
+      <w:r>
+        <w:rPr>
+          <w:noProof/>
+        </w:rPr>
+        <w:t>u</w:t>
+      </w:r>
+      <w:r>
+        <w:rPr>
+          <w:noProof/>
+        </w:rPr>
+        <w:t xml:space="preserve"> należy nacisnąć odpowiedni przycisk „</w:t>
+      </w:r>
+      <w:r>
+        <w:rPr>
+          <w:noProof/>
+        </w:rPr>
+        <w:t>Wybierz</w:t>
+      </w:r>
+      <w:r>
+        <w:rPr>
+          <w:noProof/>
+        </w:rPr>
+        <w:t>”.</w:t>
       </w:r>
     </w:p>
     <w:p>
@@ -9602,10 +9521,13 @@
         <w:jc w:val="center"/>
       </w:pPr>
       <w:r>
+        <w:rPr>
+          <w:noProof/>
+        </w:rPr>
         <w:drawing>
-          <wp:inline distT="0" distB="0" distL="0" distR="0" wp14:anchorId="02473CF1" wp14:editId="01F993E4">
-            <wp:extent cx="4733925" cy="3762375"/>
-            <wp:effectExtent l="0" t="0" r="9525" b="9525"/>
+          <wp:inline distT="0" distB="0" distL="0" distR="0" wp14:anchorId="02473CF1" wp14:editId="43AA27E4">
+            <wp:extent cx="4666083" cy="3762375"/>
+            <wp:effectExtent l="0" t="0" r="1270" b="0"/>
             <wp:docPr id="163526717" name="Obraz 1"/>
             <wp:cNvGraphicFramePr>
               <a:graphicFrameLocks xmlns:a="http://schemas.openxmlformats.org/drawingml/2006/main" noChangeAspect="1"/>
@@ -9614,11 +9536,17 @@
               <a:graphicData uri="http://schemas.openxmlformats.org/drawingml/2006/picture">
                 <pic:pic xmlns:pic="http://schemas.openxmlformats.org/drawingml/2006/picture">
                   <pic:nvPicPr>
-                    <pic:cNvPr id="163526717" name=""/>
+                    <pic:cNvPr id="163526717" name="Obraz 1"/>
                     <pic:cNvPicPr/>
                   </pic:nvPicPr>
                   <pic:blipFill>
-                    <a:blip r:embed="rId23"/>
+                    <a:blip r:embed="rId23">
+                      <a:extLst>
+                        <a:ext uri="{28A0092B-C50C-407E-A947-70E740481C1C}">
+                          <a14:useLocalDpi xmlns:a14="http://schemas.microsoft.com/office/drawing/2010/main" val="0"/>
+                        </a:ext>
+                      </a:extLst>
+                    </a:blip>
                     <a:stretch>
                       <a:fillRect/>
                     </a:stretch>
@@ -9626,7 +9554,7 @@
                   <pic:spPr>
                     <a:xfrm>
                       <a:off x="0" y="0"/>
-                      <a:ext cx="4733925" cy="3762375"/>
+                      <a:ext cx="4666083" cy="3762375"/>
                     </a:xfrm>
                     <a:prstGeom prst="rect">
                       <a:avLst/>
@@ -9649,87 +9577,46 @@
       <w:r>
         <w:t xml:space="preserve">Rysunek </w:t>
       </w:r>
-      <w:r>
-        <w:fldChar w:fldCharType="begin"/>
-      </w:r>
-      <w:r>
-        <w:instrText xml:space="preserve"> SEQ Rysunek \* ARABIC </w:instrText>
-      </w:r>
-      <w:r>
-        <w:fldChar w:fldCharType="separate"/>
-      </w:r>
-      <w:r>
-        <w:rPr>
-          <w:noProof/>
-        </w:rPr>
-        <w:t>13</w:t>
-      </w:r>
-      <w:r>
-        <w:rPr>
-          <w:noProof/>
-        </w:rPr>
-        <w:fldChar w:fldCharType="end"/>
-      </w:r>
+      <w:fldSimple w:instr=" SEQ Rysunek \* ARABIC ">
+        <w:r>
+          <w:rPr>
+            <w:noProof/>
+          </w:rPr>
+          <w:t>13</w:t>
+        </w:r>
+      </w:fldSimple>
       <w:r>
         <w:t xml:space="preserve"> Panel generowania raportów</w:t>
       </w:r>
     </w:p>
-    <w:p>
-      <w:pPr>
-        <w:spacing w:after="160" w:line="259" w:lineRule="auto"/>
-        <w:rPr>
-          <w:i/>
-          <w:iCs/>
-          <w:color w:val="44546A" w:themeColor="text2"/>
-          <w:sz w:val="18"/>
-          <w:szCs w:val="18"/>
-        </w:rPr>
-      </w:pPr>
-      <w:r>
-        <w:br w:type="page"/>
-      </w:r>
-      <w:r>
-        <w:rPr>
-          <w:i/>
-          <w:iCs/>
-          <w:color w:val="44546A" w:themeColor="text2"/>
-          <w:sz w:val="18"/>
-          <w:szCs w:val="18"/>
-        </w:rPr>
+    <w:p/>
+    <w:p>
+      <w:pPr>
+        <w:keepNext/>
+        <w:ind w:firstLine="708"/>
+      </w:pPr>
+      <w:r>
         <w:lastRenderedPageBreak/>
-        <w:tab/>
-      </w:r>
-      <w:r>
-        <w:rPr>
-          <w:noProof/>
-        </w:rPr>
-        <w:t xml:space="preserve">Na poniższym rysunku przedstawiono panel główny </w:t>
-      </w:r>
-      <w:r>
-        <w:rPr>
-          <w:noProof/>
-        </w:rPr>
-        <w:t>pracownika</w:t>
-      </w:r>
-      <w:r>
-        <w:rPr>
-          <w:noProof/>
-        </w:rPr>
-        <w:t>. Panel pojawia się po zalogowaniu. Znajdują się w nim nadchodzące zadania do wykonania oraz przycisk wyloguj. Aby zobaczyć więcej informacji o zadaniu należy nacisnąć przycisk „szczegóły”. Przycisk „wyloguj” wylogowuje użytkownika z aplikacji.</w:t>
+        <w:t xml:space="preserve">Na poniższych rysunkach przedstawiono panele filtrowania raportów. Tylko dyrektor ma dostęp do tych paneli. </w:t>
+      </w:r>
+      <w:r>
+        <w:t xml:space="preserve">Przycisk „wyczyść obsługuje funkcję czyszczenia formularza. </w:t>
+      </w:r>
+      <w:r>
+        <w:t>Aby wygenerować raport należy ustawić odpowiednie filtry i nacisnąć przycisk „generuj”.</w:t>
       </w:r>
     </w:p>
     <w:p>
       <w:pPr>
         <w:keepNext/>
-        <w:keepLines/>
         <w:jc w:val="center"/>
       </w:pPr>
       <w:r>
         <w:drawing>
-          <wp:inline distT="0" distB="0" distL="0" distR="0" wp14:anchorId="6231BDAA" wp14:editId="29461088">
-            <wp:extent cx="5667375" cy="5657850"/>
-            <wp:effectExtent l="0" t="0" r="9525" b="0"/>
-            <wp:docPr id="1618772448" name="Obraz 1"/>
+          <wp:inline distT="0" distB="0" distL="0" distR="0" wp14:anchorId="4B7BB03C" wp14:editId="13289F9E">
+            <wp:extent cx="4763165" cy="4096322"/>
+            <wp:effectExtent l="0" t="0" r="0" b="0"/>
+            <wp:docPr id="1015565507" name="Obraz 1" descr="Obraz zawierający tekst, zrzut ekranu, Czcionka, numer&#10;&#10;Zawartość wygenerowana przez sztuczną inteligencję może być niepoprawna."/>
             <wp:cNvGraphicFramePr>
               <a:graphicFrameLocks xmlns:a="http://schemas.openxmlformats.org/drawingml/2006/main" noChangeAspect="1"/>
             </wp:cNvGraphicFramePr>
@@ -9737,7 +9624,7 @@
               <a:graphicData uri="http://schemas.openxmlformats.org/drawingml/2006/picture">
                 <pic:pic xmlns:pic="http://schemas.openxmlformats.org/drawingml/2006/picture">
                   <pic:nvPicPr>
-                    <pic:cNvPr id="1618772448" name=""/>
+                    <pic:cNvPr id="1015565507" name="Obraz 1" descr="Obraz zawierający tekst, zrzut ekranu, Czcionka, numer&#10;&#10;Zawartość wygenerowana przez sztuczną inteligencję może być niepoprawna."/>
                     <pic:cNvPicPr/>
                   </pic:nvPicPr>
                   <pic:blipFill>
@@ -9749,7 +9636,7 @@
                   <pic:spPr>
                     <a:xfrm>
                       <a:off x="0" y="0"/>
-                      <a:ext cx="5667375" cy="5657850"/>
+                      <a:ext cx="4763165" cy="4096322"/>
                     </a:xfrm>
                     <a:prstGeom prst="rect">
                       <a:avLst/>
@@ -9765,36 +9652,150 @@
     <w:p>
       <w:pPr>
         <w:pStyle w:val="Legenda"/>
+        <w:jc w:val="center"/>
+      </w:pPr>
+      <w:r>
+        <w:t xml:space="preserve">Rysunek </w:t>
+      </w:r>
+      <w:fldSimple w:instr=" SEQ Rysunek \* ARABIC ">
+        <w:r>
+          <w:rPr>
+            <w:noProof/>
+          </w:rPr>
+          <w:t>14</w:t>
+        </w:r>
+      </w:fldSimple>
+      <w:r>
+        <w:t xml:space="preserve"> Panel filtrowania raportu użytkowników</w:t>
+      </w:r>
+    </w:p>
+    <w:p/>
+    <w:p>
+      <w:pPr>
         <w:keepNext/>
-        <w:keepLines/>
         <w:jc w:val="center"/>
       </w:pPr>
       <w:r>
+        <w:lastRenderedPageBreak/>
+        <w:drawing>
+          <wp:inline distT="0" distB="0" distL="0" distR="0" wp14:anchorId="047F43A7" wp14:editId="573BA9FC">
+            <wp:extent cx="4944165" cy="5430008"/>
+            <wp:effectExtent l="0" t="0" r="8890" b="0"/>
+            <wp:docPr id="606474111" name="Obraz 1" descr="Obraz zawierający tekst, zrzut ekranu, numer, Czcionka&#10;&#10;Zawartość wygenerowana przez sztuczną inteligencję może być niepoprawna."/>
+            <wp:cNvGraphicFramePr>
+              <a:graphicFrameLocks xmlns:a="http://schemas.openxmlformats.org/drawingml/2006/main" noChangeAspect="1"/>
+            </wp:cNvGraphicFramePr>
+            <a:graphic xmlns:a="http://schemas.openxmlformats.org/drawingml/2006/main">
+              <a:graphicData uri="http://schemas.openxmlformats.org/drawingml/2006/picture">
+                <pic:pic xmlns:pic="http://schemas.openxmlformats.org/drawingml/2006/picture">
+                  <pic:nvPicPr>
+                    <pic:cNvPr id="606474111" name="Obraz 1" descr="Obraz zawierający tekst, zrzut ekranu, numer, Czcionka&#10;&#10;Zawartość wygenerowana przez sztuczną inteligencję może być niepoprawna."/>
+                    <pic:cNvPicPr/>
+                  </pic:nvPicPr>
+                  <pic:blipFill>
+                    <a:blip r:embed="rId25"/>
+                    <a:stretch>
+                      <a:fillRect/>
+                    </a:stretch>
+                  </pic:blipFill>
+                  <pic:spPr>
+                    <a:xfrm>
+                      <a:off x="0" y="0"/>
+                      <a:ext cx="4944165" cy="5430008"/>
+                    </a:xfrm>
+                    <a:prstGeom prst="rect">
+                      <a:avLst/>
+                    </a:prstGeom>
+                  </pic:spPr>
+                </pic:pic>
+              </a:graphicData>
+            </a:graphic>
+          </wp:inline>
+        </w:drawing>
+      </w:r>
+    </w:p>
+    <w:p>
+      <w:pPr>
+        <w:pStyle w:val="Legenda"/>
+        <w:jc w:val="center"/>
+      </w:pPr>
+      <w:r>
         <w:t xml:space="preserve">Rysunek </w:t>
       </w:r>
-      <w:r>
-        <w:fldChar w:fldCharType="begin"/>
-      </w:r>
-      <w:r>
-        <w:instrText xml:space="preserve"> SEQ Rysunek \* ARABIC </w:instrText>
-      </w:r>
-      <w:r>
-        <w:fldChar w:fldCharType="separate"/>
-      </w:r>
-      <w:r>
-        <w:rPr>
-          <w:noProof/>
-        </w:rPr>
-        <w:t>14</w:t>
-      </w:r>
-      <w:r>
-        <w:rPr>
-          <w:noProof/>
-        </w:rPr>
-        <w:fldChar w:fldCharType="end"/>
-      </w:r>
-      <w:r>
-        <w:t xml:space="preserve"> Panel główny użytkownika</w:t>
+      <w:fldSimple w:instr=" SEQ Rysunek \* ARABIC ">
+        <w:r>
+          <w:rPr>
+            <w:noProof/>
+          </w:rPr>
+          <w:t>15</w:t>
+        </w:r>
+      </w:fldSimple>
+      <w:r>
+        <w:t xml:space="preserve"> Panel filtrowania raportu zadań</w:t>
+      </w:r>
+    </w:p>
+    <w:p>
+      <w:pPr>
+        <w:keepNext/>
+        <w:jc w:val="center"/>
+      </w:pPr>
+      <w:r>
+        <w:lastRenderedPageBreak/>
+        <w:drawing>
+          <wp:inline distT="0" distB="0" distL="0" distR="0" wp14:anchorId="0321F8D9" wp14:editId="411E4972">
+            <wp:extent cx="4763165" cy="3829584"/>
+            <wp:effectExtent l="0" t="0" r="0" b="0"/>
+            <wp:docPr id="187899714" name="Obraz 1" descr="Obraz zawierający tekst, zrzut ekranu, oprogramowanie, Czcionka&#10;&#10;Zawartość wygenerowana przez sztuczną inteligencję może być niepoprawna."/>
+            <wp:cNvGraphicFramePr>
+              <a:graphicFrameLocks xmlns:a="http://schemas.openxmlformats.org/drawingml/2006/main" noChangeAspect="1"/>
+            </wp:cNvGraphicFramePr>
+            <a:graphic xmlns:a="http://schemas.openxmlformats.org/drawingml/2006/main">
+              <a:graphicData uri="http://schemas.openxmlformats.org/drawingml/2006/picture">
+                <pic:pic xmlns:pic="http://schemas.openxmlformats.org/drawingml/2006/picture">
+                  <pic:nvPicPr>
+                    <pic:cNvPr id="187899714" name="Obraz 1" descr="Obraz zawierający tekst, zrzut ekranu, oprogramowanie, Czcionka&#10;&#10;Zawartość wygenerowana przez sztuczną inteligencję może być niepoprawna."/>
+                    <pic:cNvPicPr/>
+                  </pic:nvPicPr>
+                  <pic:blipFill>
+                    <a:blip r:embed="rId26"/>
+                    <a:stretch>
+                      <a:fillRect/>
+                    </a:stretch>
+                  </pic:blipFill>
+                  <pic:spPr>
+                    <a:xfrm>
+                      <a:off x="0" y="0"/>
+                      <a:ext cx="4763165" cy="3829584"/>
+                    </a:xfrm>
+                    <a:prstGeom prst="rect">
+                      <a:avLst/>
+                    </a:prstGeom>
+                  </pic:spPr>
+                </pic:pic>
+              </a:graphicData>
+            </a:graphic>
+          </wp:inline>
+        </w:drawing>
+      </w:r>
+    </w:p>
+    <w:p>
+      <w:pPr>
+        <w:pStyle w:val="Legenda"/>
+        <w:jc w:val="center"/>
+      </w:pPr>
+      <w:r>
+        <w:t xml:space="preserve">Rysunek </w:t>
+      </w:r>
+      <w:fldSimple w:instr=" SEQ Rysunek \* ARABIC ">
+        <w:r>
+          <w:rPr>
+            <w:noProof/>
+          </w:rPr>
+          <w:t>16</w:t>
+        </w:r>
+      </w:fldSimple>
+      <w:r>
+        <w:t xml:space="preserve"> Panel filtrowania raportu stanu magazynowego</w:t>
       </w:r>
     </w:p>
     <w:p>
@@ -9826,43 +9827,19 @@
         <w:rPr>
           <w:noProof/>
         </w:rPr>
-        <w:t xml:space="preserve">Na poniższym rysunku przedstawiono panel dodawania nowego zadania dla </w:t>
+        <w:t xml:space="preserve">Na poniższym rysunku przedstawiono panel główny </w:t>
       </w:r>
       <w:r>
         <w:rPr>
           <w:noProof/>
         </w:rPr>
-        <w:t>kierownika</w:t>
+        <w:t>pracownika</w:t>
       </w:r>
       <w:r>
         <w:rPr>
           <w:noProof/>
         </w:rPr>
-        <w:t>. Tylko kierownik ma dostęp do tego panelu. Aby dodać nowe zadanie należy uzupełni</w:t>
-      </w:r>
-      <w:r>
-        <w:rPr>
-          <w:noProof/>
-        </w:rPr>
-        <w:t>ć</w:t>
-      </w:r>
-      <w:r>
-        <w:rPr>
-          <w:noProof/>
-        </w:rPr>
-        <w:t xml:space="preserve"> formularz informacjami o zadaniu i nacisną</w:t>
-      </w:r>
-      <w:r>
-        <w:rPr>
-          <w:noProof/>
-        </w:rPr>
-        <w:t>ć</w:t>
-      </w:r>
-      <w:r>
-        <w:rPr>
-          <w:noProof/>
-        </w:rPr>
-        <w:t xml:space="preserve"> przycisk „dodaj”. Formularz udostępnia również funkcjonalność czyszczenia swoich pól.</w:t>
+        <w:t>. Panel pojawia się po zalogowaniu. Znajdują się w nim nadchodzące zadania do wykonania oraz przycisk wyloguj. Aby zobaczyć więcej informacji o zadaniu należy nacisnąć przycisk „szczegóły”. Przycisk „wyloguj” wylogowuje użytkownika z aplikacji.</w:t>
       </w:r>
     </w:p>
     <w:p>
@@ -9872,6 +9849,152 @@
         <w:jc w:val="center"/>
       </w:pPr>
       <w:r>
+        <w:rPr>
+          <w:noProof/>
+        </w:rPr>
+        <w:drawing>
+          <wp:inline distT="0" distB="0" distL="0" distR="0" wp14:anchorId="6231BDAA" wp14:editId="24EEC513">
+            <wp:extent cx="5629747" cy="5657850"/>
+            <wp:effectExtent l="0" t="0" r="9525" b="0"/>
+            <wp:docPr id="1618772448" name="Obraz 1"/>
+            <wp:cNvGraphicFramePr>
+              <a:graphicFrameLocks xmlns:a="http://schemas.openxmlformats.org/drawingml/2006/main" noChangeAspect="1"/>
+            </wp:cNvGraphicFramePr>
+            <a:graphic xmlns:a="http://schemas.openxmlformats.org/drawingml/2006/main">
+              <a:graphicData uri="http://schemas.openxmlformats.org/drawingml/2006/picture">
+                <pic:pic xmlns:pic="http://schemas.openxmlformats.org/drawingml/2006/picture">
+                  <pic:nvPicPr>
+                    <pic:cNvPr id="1618772448" name="Obraz 1"/>
+                    <pic:cNvPicPr/>
+                  </pic:nvPicPr>
+                  <pic:blipFill>
+                    <a:blip r:embed="rId27">
+                      <a:extLst>
+                        <a:ext uri="{28A0092B-C50C-407E-A947-70E740481C1C}">
+                          <a14:useLocalDpi xmlns:a14="http://schemas.microsoft.com/office/drawing/2010/main" val="0"/>
+                        </a:ext>
+                      </a:extLst>
+                    </a:blip>
+                    <a:stretch>
+                      <a:fillRect/>
+                    </a:stretch>
+                  </pic:blipFill>
+                  <pic:spPr>
+                    <a:xfrm>
+                      <a:off x="0" y="0"/>
+                      <a:ext cx="5629747" cy="5657850"/>
+                    </a:xfrm>
+                    <a:prstGeom prst="rect">
+                      <a:avLst/>
+                    </a:prstGeom>
+                  </pic:spPr>
+                </pic:pic>
+              </a:graphicData>
+            </a:graphic>
+          </wp:inline>
+        </w:drawing>
+      </w:r>
+    </w:p>
+    <w:p>
+      <w:pPr>
+        <w:pStyle w:val="Legenda"/>
+        <w:keepNext/>
+        <w:keepLines/>
+        <w:jc w:val="center"/>
+      </w:pPr>
+      <w:r>
+        <w:t xml:space="preserve">Rysunek </w:t>
+      </w:r>
+      <w:fldSimple w:instr=" SEQ Rysunek \* ARABIC ">
+        <w:r>
+          <w:rPr>
+            <w:noProof/>
+          </w:rPr>
+          <w:t>17</w:t>
+        </w:r>
+      </w:fldSimple>
+      <w:r>
+        <w:t xml:space="preserve"> Panel główny użytkownika</w:t>
+      </w:r>
+    </w:p>
+    <w:p>
+      <w:pPr>
+        <w:spacing w:after="160" w:line="259" w:lineRule="auto"/>
+        <w:rPr>
+          <w:i/>
+          <w:iCs/>
+          <w:color w:val="44546A" w:themeColor="text2"/>
+          <w:sz w:val="18"/>
+          <w:szCs w:val="18"/>
+        </w:rPr>
+      </w:pPr>
+      <w:r>
+        <w:br w:type="page"/>
+      </w:r>
+      <w:r>
+        <w:rPr>
+          <w:i/>
+          <w:iCs/>
+          <w:color w:val="44546A" w:themeColor="text2"/>
+          <w:sz w:val="18"/>
+          <w:szCs w:val="18"/>
+        </w:rPr>
+        <w:lastRenderedPageBreak/>
+        <w:tab/>
+      </w:r>
+      <w:r>
+        <w:rPr>
+          <w:noProof/>
+        </w:rPr>
+        <w:t xml:space="preserve">Na poniższym rysunku przedstawiono panel dodawania nowego zadania dla </w:t>
+      </w:r>
+      <w:r>
+        <w:rPr>
+          <w:noProof/>
+        </w:rPr>
+        <w:t>kierownika</w:t>
+      </w:r>
+      <w:r>
+        <w:rPr>
+          <w:noProof/>
+        </w:rPr>
+        <w:t>. Tylko kierownik ma dostęp do tego panelu. Aby dodać nowe zadanie należy uzupełni</w:t>
+      </w:r>
+      <w:r>
+        <w:rPr>
+          <w:noProof/>
+        </w:rPr>
+        <w:t>ć</w:t>
+      </w:r>
+      <w:r>
+        <w:rPr>
+          <w:noProof/>
+        </w:rPr>
+        <w:t xml:space="preserve"> formularz informacjami o zadaniu i nacisną</w:t>
+      </w:r>
+      <w:r>
+        <w:rPr>
+          <w:noProof/>
+        </w:rPr>
+        <w:t>ć</w:t>
+      </w:r>
+      <w:r>
+        <w:rPr>
+          <w:noProof/>
+        </w:rPr>
+        <w:t xml:space="preserve"> przycisk „dodaj”. Formularz udostępnia również funkcjonalność czyszczenia swoich pól.</w:t>
+      </w:r>
+    </w:p>
+    <w:p>
+      <w:pPr>
+        <w:keepNext/>
+        <w:keepLines/>
+        <w:jc w:val="center"/>
+      </w:pPr>
+      <w:r>
+        <w:rPr>
+          <w:noProof/>
+        </w:rPr>
         <w:drawing>
           <wp:inline distT="0" distB="0" distL="0" distR="0" wp14:anchorId="136D0EB6" wp14:editId="59DA25FF">
             <wp:extent cx="5638800" cy="5162550"/>
@@ -9888,7 +10011,7 @@
                     <pic:cNvPicPr/>
                   </pic:nvPicPr>
                   <pic:blipFill>
-                    <a:blip r:embed="rId25"/>
+                    <a:blip r:embed="rId28"/>
                     <a:stretch>
                       <a:fillRect/>
                     </a:stretch>
@@ -9919,29 +10042,124 @@
       <w:r>
         <w:t xml:space="preserve">Rysunek </w:t>
       </w:r>
-      <w:r>
-        <w:fldChar w:fldCharType="begin"/>
-      </w:r>
-      <w:r>
-        <w:instrText xml:space="preserve"> SEQ Rysunek \* ARABIC </w:instrText>
-      </w:r>
-      <w:r>
-        <w:fldChar w:fldCharType="separate"/>
-      </w:r>
+      <w:fldSimple w:instr=" SEQ Rysunek \* ARABIC ">
+        <w:r>
+          <w:rPr>
+            <w:noProof/>
+          </w:rPr>
+          <w:t>18</w:t>
+        </w:r>
+      </w:fldSimple>
+      <w:r>
+        <w:t xml:space="preserve"> Panel dodawania nowego zadania</w:t>
+      </w:r>
+    </w:p>
+    <w:p/>
+    <w:p>
+      <w:pPr>
+        <w:keepNext/>
+        <w:keepLines/>
+        <w:ind w:firstLine="709"/>
+      </w:pPr>
       <w:r>
         <w:rPr>
           <w:noProof/>
         </w:rPr>
-        <w:t>15</w:t>
+        <w:lastRenderedPageBreak/>
+        <w:t xml:space="preserve">Na poniższym rysunku przedstawiono panel </w:t>
       </w:r>
       <w:r>
         <w:rPr>
           <w:noProof/>
         </w:rPr>
-        <w:fldChar w:fldCharType="end"/>
-      </w:r>
-      <w:r>
-        <w:t xml:space="preserve"> Panel dodawania nowego zadania</w:t>
+        <w:t xml:space="preserve">edytowania istniejącego </w:t>
+      </w:r>
+      <w:r>
+        <w:rPr>
+          <w:noProof/>
+        </w:rPr>
+        <w:t xml:space="preserve">zadania dla kierownika. Tylko kierownik ma dostęp do tego panelu. Aby </w:t>
+      </w:r>
+      <w:r>
+        <w:rPr>
+          <w:noProof/>
+        </w:rPr>
+        <w:t>edytować</w:t>
+      </w:r>
+      <w:r>
+        <w:rPr>
+          <w:noProof/>
+        </w:rPr>
+        <w:t xml:space="preserve"> zadanie należy uzupełnić formularz informacjami o zadaniu i nacisnąć przycisk „</w:t>
+      </w:r>
+      <w:r>
+        <w:rPr>
+          <w:noProof/>
+        </w:rPr>
+        <w:t>zapisz</w:t>
+      </w:r>
+      <w:r>
+        <w:rPr>
+          <w:noProof/>
+        </w:rPr>
+        <w:t>”. Formularz udostępnia również funkcjonalność czyszczenia swoich pól.</w:t>
+      </w:r>
+      <w:r>
+        <w:drawing>
+          <wp:inline distT="0" distB="0" distL="0" distR="0" wp14:anchorId="744A595A" wp14:editId="788AF60F">
+            <wp:extent cx="5706271" cy="5249008"/>
+            <wp:effectExtent l="0" t="0" r="8890" b="8890"/>
+            <wp:docPr id="2101051874" name="Obraz 1" descr="Obraz zawierający tekst, zrzut ekranu, oprogramowanie, Czcionka&#10;&#10;Zawartość wygenerowana przez sztuczną inteligencję może być niepoprawna."/>
+            <wp:cNvGraphicFramePr>
+              <a:graphicFrameLocks xmlns:a="http://schemas.openxmlformats.org/drawingml/2006/main" noChangeAspect="1"/>
+            </wp:cNvGraphicFramePr>
+            <a:graphic xmlns:a="http://schemas.openxmlformats.org/drawingml/2006/main">
+              <a:graphicData uri="http://schemas.openxmlformats.org/drawingml/2006/picture">
+                <pic:pic xmlns:pic="http://schemas.openxmlformats.org/drawingml/2006/picture">
+                  <pic:nvPicPr>
+                    <pic:cNvPr id="2101051874" name="Obraz 1" descr="Obraz zawierający tekst, zrzut ekranu, oprogramowanie, Czcionka&#10;&#10;Zawartość wygenerowana przez sztuczną inteligencję może być niepoprawna."/>
+                    <pic:cNvPicPr/>
+                  </pic:nvPicPr>
+                  <pic:blipFill>
+                    <a:blip r:embed="rId29"/>
+                    <a:stretch>
+                      <a:fillRect/>
+                    </a:stretch>
+                  </pic:blipFill>
+                  <pic:spPr>
+                    <a:xfrm>
+                      <a:off x="0" y="0"/>
+                      <a:ext cx="5706271" cy="5249008"/>
+                    </a:xfrm>
+                    <a:prstGeom prst="rect">
+                      <a:avLst/>
+                    </a:prstGeom>
+                  </pic:spPr>
+                </pic:pic>
+              </a:graphicData>
+            </a:graphic>
+          </wp:inline>
+        </w:drawing>
+      </w:r>
+    </w:p>
+    <w:p>
+      <w:pPr>
+        <w:pStyle w:val="Legenda"/>
+        <w:jc w:val="center"/>
+      </w:pPr>
+      <w:r>
+        <w:t xml:space="preserve">Rysunek </w:t>
+      </w:r>
+      <w:fldSimple w:instr=" SEQ Rysunek \* ARABIC ">
+        <w:r>
+          <w:rPr>
+            <w:noProof/>
+          </w:rPr>
+          <w:t>19</w:t>
+        </w:r>
+      </w:fldSimple>
+      <w:r>
+        <w:t xml:space="preserve"> Panel edytowania zadania</w:t>
       </w:r>
     </w:p>
     <w:p>
@@ -9983,6 +10201,9 @@
         <w:jc w:val="center"/>
       </w:pPr>
       <w:r>
+        <w:rPr>
+          <w:noProof/>
+        </w:rPr>
         <w:drawing>
           <wp:inline distT="0" distB="0" distL="0" distR="0" wp14:anchorId="0CC36D01" wp14:editId="40396D4B">
             <wp:extent cx="5553075" cy="4581525"/>
@@ -9999,7 +10220,7 @@
                     <pic:cNvPicPr/>
                   </pic:nvPicPr>
                   <pic:blipFill>
-                    <a:blip r:embed="rId26"/>
+                    <a:blip r:embed="rId30"/>
                     <a:stretch>
                       <a:fillRect/>
                     </a:stretch>
@@ -10030,27 +10251,14 @@
       <w:r>
         <w:t xml:space="preserve">Rysunek </w:t>
       </w:r>
-      <w:r>
-        <w:fldChar w:fldCharType="begin"/>
-      </w:r>
-      <w:r>
-        <w:instrText xml:space="preserve"> SEQ Rysunek \* ARABIC </w:instrText>
-      </w:r>
-      <w:r>
-        <w:fldChar w:fldCharType="separate"/>
-      </w:r>
-      <w:r>
-        <w:rPr>
-          <w:noProof/>
-        </w:rPr>
-        <w:t>16</w:t>
-      </w:r>
-      <w:r>
-        <w:rPr>
-          <w:noProof/>
-        </w:rPr>
-        <w:fldChar w:fldCharType="end"/>
-      </w:r>
+      <w:fldSimple w:instr=" SEQ Rysunek \* ARABIC ">
+        <w:r>
+          <w:rPr>
+            <w:noProof/>
+          </w:rPr>
+          <w:t>20</w:t>
+        </w:r>
+      </w:fldSimple>
       <w:r>
         <w:t xml:space="preserve"> Panel szczegółów zadania</w:t>
       </w:r>
@@ -10106,9 +10314,12 @@
         <w:jc w:val="center"/>
       </w:pPr>
       <w:r>
+        <w:rPr>
+          <w:noProof/>
+        </w:rPr>
         <w:drawing>
-          <wp:inline distT="0" distB="0" distL="0" distR="0" wp14:anchorId="1270C023" wp14:editId="40D4030B">
-            <wp:extent cx="5760720" cy="5697220"/>
+          <wp:inline distT="0" distB="0" distL="0" distR="0" wp14:anchorId="1270C023" wp14:editId="02A64A91">
+            <wp:extent cx="5742507" cy="5697220"/>
             <wp:effectExtent l="0" t="0" r="0" b="0"/>
             <wp:docPr id="1891218700" name="Obraz 1"/>
             <wp:cNvGraphicFramePr>
@@ -10118,11 +10329,17 @@
               <a:graphicData uri="http://schemas.openxmlformats.org/drawingml/2006/picture">
                 <pic:pic xmlns:pic="http://schemas.openxmlformats.org/drawingml/2006/picture">
                   <pic:nvPicPr>
-                    <pic:cNvPr id="1891218700" name=""/>
+                    <pic:cNvPr id="1891218700" name="Obraz 1"/>
                     <pic:cNvPicPr/>
                   </pic:nvPicPr>
                   <pic:blipFill>
-                    <a:blip r:embed="rId27"/>
+                    <a:blip r:embed="rId31">
+                      <a:extLst>
+                        <a:ext uri="{28A0092B-C50C-407E-A947-70E740481C1C}">
+                          <a14:useLocalDpi xmlns:a14="http://schemas.microsoft.com/office/drawing/2010/main" val="0"/>
+                        </a:ext>
+                      </a:extLst>
+                    </a:blip>
                     <a:stretch>
                       <a:fillRect/>
                     </a:stretch>
@@ -10130,7 +10347,7 @@
                   <pic:spPr>
                     <a:xfrm>
                       <a:off x="0" y="0"/>
-                      <a:ext cx="5760720" cy="5697220"/>
+                      <a:ext cx="5742507" cy="5697220"/>
                     </a:xfrm>
                     <a:prstGeom prst="rect">
                       <a:avLst/>
@@ -10153,27 +10370,14 @@
       <w:r>
         <w:t xml:space="preserve">Rysunek </w:t>
       </w:r>
-      <w:r>
-        <w:fldChar w:fldCharType="begin"/>
-      </w:r>
-      <w:r>
-        <w:instrText xml:space="preserve"> SEQ Rysunek \* ARABIC </w:instrText>
-      </w:r>
-      <w:r>
-        <w:fldChar w:fldCharType="separate"/>
-      </w:r>
-      <w:r>
-        <w:rPr>
-          <w:noProof/>
-        </w:rPr>
-        <w:t>17</w:t>
-      </w:r>
-      <w:r>
-        <w:rPr>
-          <w:noProof/>
-        </w:rPr>
-        <w:fldChar w:fldCharType="end"/>
-      </w:r>
+      <w:fldSimple w:instr=" SEQ Rysunek \* ARABIC ">
+        <w:r>
+          <w:rPr>
+            <w:noProof/>
+          </w:rPr>
+          <w:t>21</w:t>
+        </w:r>
+      </w:fldSimple>
       <w:r>
         <w:t xml:space="preserve"> Panel zarządzania zadaniami</w:t>
       </w:r>
@@ -10223,10 +10427,13 @@
         <w:jc w:val="center"/>
       </w:pPr>
       <w:r>
+        <w:rPr>
+          <w:noProof/>
+        </w:rPr>
         <w:drawing>
-          <wp:inline distT="0" distB="0" distL="0" distR="0" wp14:anchorId="69A9E7C9" wp14:editId="69EE724F">
-            <wp:extent cx="5760720" cy="3620135"/>
-            <wp:effectExtent l="0" t="0" r="0" b="0"/>
+          <wp:inline distT="0" distB="0" distL="0" distR="0" wp14:anchorId="69A9E7C9" wp14:editId="2D8B2100">
+            <wp:extent cx="5253130" cy="3620135"/>
+            <wp:effectExtent l="0" t="0" r="5080" b="0"/>
             <wp:docPr id="1302004790" name="Obraz 1"/>
             <wp:cNvGraphicFramePr>
               <a:graphicFrameLocks xmlns:a="http://schemas.openxmlformats.org/drawingml/2006/main" noChangeAspect="1"/>
@@ -10235,11 +10442,17 @@
               <a:graphicData uri="http://schemas.openxmlformats.org/drawingml/2006/picture">
                 <pic:pic xmlns:pic="http://schemas.openxmlformats.org/drawingml/2006/picture">
                   <pic:nvPicPr>
-                    <pic:cNvPr id="1302004790" name=""/>
+                    <pic:cNvPr id="1302004790" name="Obraz 1"/>
                     <pic:cNvPicPr/>
                   </pic:nvPicPr>
                   <pic:blipFill>
-                    <a:blip r:embed="rId28"/>
+                    <a:blip r:embed="rId32">
+                      <a:extLst>
+                        <a:ext uri="{28A0092B-C50C-407E-A947-70E740481C1C}">
+                          <a14:useLocalDpi xmlns:a14="http://schemas.microsoft.com/office/drawing/2010/main" val="0"/>
+                        </a:ext>
+                      </a:extLst>
+                    </a:blip>
                     <a:stretch>
                       <a:fillRect/>
                     </a:stretch>
@@ -10247,7 +10460,7 @@
                   <pic:spPr>
                     <a:xfrm>
                       <a:off x="0" y="0"/>
-                      <a:ext cx="5760720" cy="3620135"/>
+                      <a:ext cx="5253130" cy="3620135"/>
                     </a:xfrm>
                     <a:prstGeom prst="rect">
                       <a:avLst/>
@@ -10270,27 +10483,14 @@
       <w:r>
         <w:t xml:space="preserve">Rysunek </w:t>
       </w:r>
-      <w:r>
-        <w:fldChar w:fldCharType="begin"/>
-      </w:r>
-      <w:r>
-        <w:instrText xml:space="preserve"> SEQ Rysunek \* ARABIC </w:instrText>
-      </w:r>
-      <w:r>
-        <w:fldChar w:fldCharType="separate"/>
-      </w:r>
-      <w:r>
-        <w:rPr>
-          <w:noProof/>
-        </w:rPr>
-        <w:t>18</w:t>
-      </w:r>
-      <w:r>
-        <w:rPr>
-          <w:noProof/>
-        </w:rPr>
-        <w:fldChar w:fldCharType="end"/>
-      </w:r>
+      <w:fldSimple w:instr=" SEQ Rysunek \* ARABIC ">
+        <w:r>
+          <w:rPr>
+            <w:noProof/>
+          </w:rPr>
+          <w:t>22</w:t>
+        </w:r>
+      </w:fldSimple>
       <w:r>
         <w:t xml:space="preserve"> Panel dyrektora</w:t>
       </w:r>
@@ -10358,10 +10558,13 @@
         <w:jc w:val="center"/>
       </w:pPr>
       <w:r>
+        <w:rPr>
+          <w:noProof/>
+        </w:rPr>
         <w:drawing>
-          <wp:inline distT="0" distB="0" distL="0" distR="0" wp14:anchorId="0D08A01E" wp14:editId="253DA1C8">
-            <wp:extent cx="5760720" cy="3085465"/>
-            <wp:effectExtent l="0" t="0" r="0" b="635"/>
+          <wp:inline distT="0" distB="0" distL="0" distR="0" wp14:anchorId="0D08A01E" wp14:editId="42BB9E5A">
+            <wp:extent cx="5135608" cy="3085465"/>
+            <wp:effectExtent l="0" t="0" r="8255" b="635"/>
             <wp:docPr id="244723693" name="Obraz 1"/>
             <wp:cNvGraphicFramePr>
               <a:graphicFrameLocks xmlns:a="http://schemas.openxmlformats.org/drawingml/2006/main" noChangeAspect="1"/>
@@ -10370,11 +10573,17 @@
               <a:graphicData uri="http://schemas.openxmlformats.org/drawingml/2006/picture">
                 <pic:pic xmlns:pic="http://schemas.openxmlformats.org/drawingml/2006/picture">
                   <pic:nvPicPr>
-                    <pic:cNvPr id="244723693" name=""/>
+                    <pic:cNvPr id="244723693" name="Obraz 1"/>
                     <pic:cNvPicPr/>
                   </pic:nvPicPr>
                   <pic:blipFill>
-                    <a:blip r:embed="rId29"/>
+                    <a:blip r:embed="rId33">
+                      <a:extLst>
+                        <a:ext uri="{28A0092B-C50C-407E-A947-70E740481C1C}">
+                          <a14:useLocalDpi xmlns:a14="http://schemas.microsoft.com/office/drawing/2010/main" val="0"/>
+                        </a:ext>
+                      </a:extLst>
+                    </a:blip>
                     <a:stretch>
                       <a:fillRect/>
                     </a:stretch>
@@ -10382,7 +10591,7 @@
                   <pic:spPr>
                     <a:xfrm>
                       <a:off x="0" y="0"/>
-                      <a:ext cx="5760720" cy="3085465"/>
+                      <a:ext cx="5135608" cy="3085465"/>
                     </a:xfrm>
                     <a:prstGeom prst="rect">
                       <a:avLst/>
@@ -10408,27 +10617,14 @@
       <w:r>
         <w:t xml:space="preserve">Rysunek </w:t>
       </w:r>
-      <w:r>
-        <w:fldChar w:fldCharType="begin"/>
-      </w:r>
-      <w:r>
-        <w:instrText xml:space="preserve"> SEQ Rysunek \* ARABIC </w:instrText>
-      </w:r>
-      <w:r>
-        <w:fldChar w:fldCharType="separate"/>
-      </w:r>
-      <w:r>
-        <w:rPr>
-          <w:noProof/>
-        </w:rPr>
-        <w:t>19</w:t>
-      </w:r>
-      <w:r>
-        <w:rPr>
-          <w:noProof/>
-        </w:rPr>
-        <w:fldChar w:fldCharType="end"/>
-      </w:r>
+      <w:fldSimple w:instr=" SEQ Rysunek \* ARABIC ">
+        <w:r>
+          <w:rPr>
+            <w:noProof/>
+          </w:rPr>
+          <w:t>23</w:t>
+        </w:r>
+      </w:fldSimple>
       <w:r>
         <w:t xml:space="preserve"> Panel administratora</w:t>
       </w:r>
@@ -10444,7 +10640,7 @@
 </file>
 
 <file path=word/numbering.xml><?xml version="1.0" encoding="utf-8"?>
-<w:numbering xmlns:wpc="http://schemas.microsoft.com/office/word/2010/wordprocessingCanvas" xmlns:cx="http://schemas.microsoft.com/office/drawing/2014/chartex" xmlns:cx1="http://schemas.microsoft.com/office/drawing/2015/9/8/chartex" xmlns:cx2="http://schemas.microsoft.com/office/drawing/2015/10/21/chartex" xmlns:cx3="http://schemas.microsoft.com/office/drawing/2016/5/9/chartex" xmlns:cx4="http://schemas.microsoft.com/office/drawing/2016/5/10/chartex" xmlns:cx5="http://schemas.microsoft.com/office/drawing/2016/5/11/chartex" xmlns:cx6="http://schemas.microsoft.com/office/drawing/2016/5/12/chartex" xmlns:cx7="http://schemas.microsoft.com/office/drawing/2016/5/13/chartex" xmlns:cx8="http://schemas.microsoft.com/office/drawing/2016/5/14/chartex" xmlns:mc="http://schemas.openxmlformats.org/markup-compatibility/2006" xmlns:aink="http://schemas.microsoft.com/office/drawing/2016/ink" xmlns:am3d="http://schemas.microsoft.com/office/drawing/2017/model3d" xmlns:o="urn:schemas-microsoft-com:office:office" xmlns:oel="http://schemas.microsoft.com/office/2019/extlst" xmlns:r="http://schemas.openxmlformats.org/officeDocument/2006/relationships" xmlns:m="http://schemas.openxmlformats.org/officeDocument/2006/math" xmlns:v="urn:schemas-microsoft-com:vml" xmlns:wp14="http://schemas.microsoft.com/office/word/2010/wordprocessingDrawing" xmlns:wp="http://schemas.openxmlformats.org/drawingml/2006/wordprocessingDrawing" xmlns:w10="urn:schemas-microsoft-com:office:word" xmlns:w="http://schemas.openxmlformats.org/wordprocessingml/2006/main" xmlns:w14="http://schemas.microsoft.com/office/word/2010/wordml" xmlns:w15="http://schemas.microsoft.com/office/word/2012/wordml" xmlns:w16cex="http://schemas.microsoft.com/office/word/2018/wordml/cex" xmlns:w16cid="http://schemas.microsoft.com/office/word/2016/wordml/cid" xmlns:w16="http://schemas.microsoft.com/office/word/2018/wordml" xmlns:w16du="http://schemas.microsoft.com/office/word/2023/wordml/word16du" xmlns:w16sdtdh="http://schemas.microsoft.com/office/word/2020/wordml/sdtdatahash" xmlns:w16se="http://schemas.microsoft.com/office/word/2015/wordml/symex" xmlns:wpg="http://schemas.microsoft.com/office/word/2010/wordprocessingGroup" xmlns:wpi="http://schemas.microsoft.com/office/word/2010/wordprocessingInk" xmlns:wne="http://schemas.microsoft.com/office/word/2006/wordml" xmlns:wps="http://schemas.microsoft.com/office/word/2010/wordprocessingShape" mc:Ignorable="w14 w15 w16se w16cid w16 w16cex w16sdtdh wp14">
+<w:numbering xmlns:wpc="http://schemas.microsoft.com/office/word/2010/wordprocessingCanvas" xmlns:cx="http://schemas.microsoft.com/office/drawing/2014/chartex" xmlns:cx1="http://schemas.microsoft.com/office/drawing/2015/9/8/chartex" xmlns:cx2="http://schemas.microsoft.com/office/drawing/2015/10/21/chartex" xmlns:cx3="http://schemas.microsoft.com/office/drawing/2016/5/9/chartex" xmlns:cx4="http://schemas.microsoft.com/office/drawing/2016/5/10/chartex" xmlns:cx5="http://schemas.microsoft.com/office/drawing/2016/5/11/chartex" xmlns:cx6="http://schemas.microsoft.com/office/drawing/2016/5/12/chartex" xmlns:cx7="http://schemas.microsoft.com/office/drawing/2016/5/13/chartex" xmlns:cx8="http://schemas.microsoft.com/office/drawing/2016/5/14/chartex" xmlns:mc="http://schemas.openxmlformats.org/markup-compatibility/2006" xmlns:aink="http://schemas.microsoft.com/office/drawing/2016/ink" xmlns:am3d="http://schemas.microsoft.com/office/drawing/2017/model3d" xmlns:o="urn:schemas-microsoft-com:office:office" xmlns:oel="http://schemas.microsoft.com/office/2019/extlst" xmlns:r="http://schemas.openxmlformats.org/officeDocument/2006/relationships" xmlns:m="http://schemas.openxmlformats.org/officeDocument/2006/math" xmlns:v="urn:schemas-microsoft-com:vml" xmlns:wp14="http://schemas.microsoft.com/office/word/2010/wordprocessingDrawing" xmlns:wp="http://schemas.openxmlformats.org/drawingml/2006/wordprocessingDrawing" xmlns:w10="urn:schemas-microsoft-com:office:word" xmlns:w="http://schemas.openxmlformats.org/wordprocessingml/2006/main" xmlns:w14="http://schemas.microsoft.com/office/word/2010/wordml" xmlns:w15="http://schemas.microsoft.com/office/word/2012/wordml" xmlns:w16cex="http://schemas.microsoft.com/office/word/2018/wordml/cex" xmlns:w16cid="http://schemas.microsoft.com/office/word/2016/wordml/cid" xmlns:w16="http://schemas.microsoft.com/office/word/2018/wordml" xmlns:w16du="http://schemas.microsoft.com/office/word/2023/wordml/word16du" xmlns:w16sdtdh="http://schemas.microsoft.com/office/word/2020/wordml/sdtdatahash" xmlns:w16sdtfl="http://schemas.microsoft.com/office/word/2024/wordml/sdtformatlock" xmlns:w16se="http://schemas.microsoft.com/office/word/2015/wordml/symex" xmlns:wpg="http://schemas.microsoft.com/office/word/2010/wordprocessingGroup" xmlns:wpi="http://schemas.microsoft.com/office/word/2010/wordprocessingInk" xmlns:wne="http://schemas.microsoft.com/office/word/2006/wordml" xmlns:wps="http://schemas.microsoft.com/office/word/2010/wordprocessingShape" mc:Ignorable="w14 w15 w16se w16cid w16 w16cex w16sdtdh w16sdtfl w16du wp14">
   <w:abstractNum w:abstractNumId="0" w15:restartNumberingAfterBreak="0">
     <w:nsid w:val="04BB2012"/>
     <w:multiLevelType w:val="hybridMultilevel"/>
@@ -15642,7 +15838,7 @@
 </file>
 
 <file path=word/styles.xml><?xml version="1.0" encoding="utf-8"?>
-<w:styles xmlns:mc="http://schemas.openxmlformats.org/markup-compatibility/2006" xmlns:r="http://schemas.openxmlformats.org/officeDocument/2006/relationships" xmlns:w="http://schemas.openxmlformats.org/wordprocessingml/2006/main" xmlns:w14="http://schemas.microsoft.com/office/word/2010/wordml" xmlns:w15="http://schemas.microsoft.com/office/word/2012/wordml" xmlns:w16cex="http://schemas.microsoft.com/office/word/2018/wordml/cex" xmlns:w16cid="http://schemas.microsoft.com/office/word/2016/wordml/cid" xmlns:w16="http://schemas.microsoft.com/office/word/2018/wordml" xmlns:w16sdtdh="http://schemas.microsoft.com/office/word/2020/wordml/sdtdatahash" xmlns:w16se="http://schemas.microsoft.com/office/word/2015/wordml/symex" mc:Ignorable="w14 w15 w16se w16cid w16 w16cex w16sdtdh">
+<w:styles xmlns:mc="http://schemas.openxmlformats.org/markup-compatibility/2006" xmlns:r="http://schemas.openxmlformats.org/officeDocument/2006/relationships" xmlns:w="http://schemas.openxmlformats.org/wordprocessingml/2006/main" xmlns:w14="http://schemas.microsoft.com/office/word/2010/wordml" xmlns:w15="http://schemas.microsoft.com/office/word/2012/wordml" xmlns:w16cex="http://schemas.microsoft.com/office/word/2018/wordml/cex" xmlns:w16cid="http://schemas.microsoft.com/office/word/2016/wordml/cid" xmlns:w16="http://schemas.microsoft.com/office/word/2018/wordml" xmlns:w16du="http://schemas.microsoft.com/office/word/2023/wordml/word16du" xmlns:w16sdtdh="http://schemas.microsoft.com/office/word/2020/wordml/sdtdatahash" xmlns:w16sdtfl="http://schemas.microsoft.com/office/word/2024/wordml/sdtformatlock" xmlns:w16se="http://schemas.microsoft.com/office/word/2015/wordml/symex" mc:Ignorable="w14 w15 w16se w16cid w16 w16cex w16sdtdh w16sdtfl w16du">
   <w:docDefaults>
     <w:rPrDefault>
       <w:rPr>
@@ -16986,6 +17182,14 @@
 </file>
 
 <file path=customXml/item1.xml><?xml version="1.0" encoding="utf-8"?>
+<p:properties xmlns:p="http://schemas.microsoft.com/office/2006/metadata/properties" xmlns:xsi="http://www.w3.org/2001/XMLSchema-instance" xmlns:pc="http://schemas.microsoft.com/office/infopath/2007/PartnerControls">
+  <documentManagement>
+    <ReferenceId xmlns="a1240fd9-3902-489b-a8ac-518485886996" xsi:nil="true"/>
+  </documentManagement>
+</p:properties>
+</file>
+
+<file path=customXml/item2.xml><?xml version="1.0" encoding="utf-8"?>
 <ct:contentTypeSchema xmlns:ct="http://schemas.microsoft.com/office/2006/metadata/contentType" xmlns:ma="http://schemas.microsoft.com/office/2006/metadata/properties/metaAttributes" ct:_="" ma:_="" ma:contentTypeName="Document" ma:contentTypeID="0x01010068E55B357AD7D145BD818C88099A7BCA" ma:contentTypeVersion="5" ma:contentTypeDescription="Create a new document." ma:contentTypeScope="" ma:versionID="350f713e55cc73bd05a29f74a40f6588">
   <xsd:schema xmlns:xsd="http://www.w3.org/2001/XMLSchema" xmlns:xs="http://www.w3.org/2001/XMLSchema" xmlns:p="http://schemas.microsoft.com/office/2006/metadata/properties" xmlns:ns2="a1240fd9-3902-489b-a8ac-518485886996" targetNamespace="http://schemas.microsoft.com/office/2006/metadata/properties" ma:root="true" ma:fieldsID="ca62cae87d0adb602de15e88f79c9768" ns2:_="">
     <xsd:import namespace="a1240fd9-3902-489b-a8ac-518485886996"/>
@@ -17135,15 +17339,11 @@
 </ct:contentTypeSchema>
 </file>
 
-<file path=customXml/item2.xml><?xml version="1.0" encoding="utf-8"?>
-<p:properties xmlns:p="http://schemas.microsoft.com/office/2006/metadata/properties" xmlns:xsi="http://www.w3.org/2001/XMLSchema-instance" xmlns:pc="http://schemas.microsoft.com/office/infopath/2007/PartnerControls">
-  <documentManagement>
-    <ReferenceId xmlns="a1240fd9-3902-489b-a8ac-518485886996" xsi:nil="true"/>
-  </documentManagement>
-</p:properties>
+<file path=customXml/item3.xml><?xml version="1.0" encoding="utf-8"?>
+<b:Sources xmlns:b="http://schemas.openxmlformats.org/officeDocument/2006/bibliography" xmlns="http://schemas.openxmlformats.org/officeDocument/2006/bibliography" SelectedStyle="\APASixthEditionOfficeOnline.xsl" StyleName="APA" Version="6"/>
 </file>
 
-<file path=customXml/item3.xml><?xml version="1.0" encoding="utf-8"?>
+<file path=customXml/item4.xml><?xml version="1.0" encoding="utf-8"?>
 <?mso-contentType ?>
 <FormTemplates xmlns="http://schemas.microsoft.com/sharepoint/v3/contenttype/forms">
   <Display>DocumentLibraryForm</Display>
@@ -17152,11 +17352,17 @@
 </FormTemplates>
 </file>
 
-<file path=customXml/item4.xml><?xml version="1.0" encoding="utf-8"?>
-<b:Sources xmlns:b="http://schemas.openxmlformats.org/officeDocument/2006/bibliography" xmlns="http://schemas.openxmlformats.org/officeDocument/2006/bibliography" SelectedStyle="\APASixthEditionOfficeOnline.xsl" StyleName="APA" Version="6"/>
+<file path=customXml/itemProps1.xml><?xml version="1.0" encoding="utf-8"?>
+<ds:datastoreItem xmlns:ds="http://schemas.openxmlformats.org/officeDocument/2006/customXml" ds:itemID="{080FF10D-8DDA-4DED-81BF-85E78237145F}">
+  <ds:schemaRefs>
+    <ds:schemaRef ds:uri="http://schemas.microsoft.com/office/2006/metadata/properties"/>
+    <ds:schemaRef ds:uri="http://schemas.microsoft.com/office/infopath/2007/PartnerControls"/>
+    <ds:schemaRef ds:uri="a1240fd9-3902-489b-a8ac-518485886996"/>
+  </ds:schemaRefs>
+</ds:datastoreItem>
 </file>
 
-<file path=customXml/itemProps1.xml><?xml version="1.0" encoding="utf-8"?>
+<file path=customXml/itemProps2.xml><?xml version="1.0" encoding="utf-8"?>
 <ds:datastoreItem xmlns:ds="http://schemas.openxmlformats.org/officeDocument/2006/customXml" ds:itemID="{66013BFD-B552-417F-A3B3-34FAB9004540}">
   <ds:schemaRefs>
     <ds:schemaRef ds:uri="http://schemas.microsoft.com/office/2006/metadata/contentType"/>
@@ -17174,28 +17380,18 @@
 </ds:datastoreItem>
 </file>
 
-<file path=customXml/itemProps2.xml><?xml version="1.0" encoding="utf-8"?>
-<ds:datastoreItem xmlns:ds="http://schemas.openxmlformats.org/officeDocument/2006/customXml" ds:itemID="{080FF10D-8DDA-4DED-81BF-85E78237145F}">
+<file path=customXml/itemProps3.xml><?xml version="1.0" encoding="utf-8"?>
+<ds:datastoreItem xmlns:ds="http://schemas.openxmlformats.org/officeDocument/2006/customXml" ds:itemID="{0A37242F-C72F-4EEF-B8E4-E8AD1410749E}">
   <ds:schemaRefs>
-    <ds:schemaRef ds:uri="http://schemas.microsoft.com/office/2006/metadata/properties"/>
-    <ds:schemaRef ds:uri="http://schemas.microsoft.com/office/infopath/2007/PartnerControls"/>
-    <ds:schemaRef ds:uri="a1240fd9-3902-489b-a8ac-518485886996"/>
+    <ds:schemaRef ds:uri="http://schemas.openxmlformats.org/officeDocument/2006/bibliography"/>
   </ds:schemaRefs>
 </ds:datastoreItem>
 </file>
 
-<file path=customXml/itemProps3.xml><?xml version="1.0" encoding="utf-8"?>
+<file path=customXml/itemProps4.xml><?xml version="1.0" encoding="utf-8"?>
 <ds:datastoreItem xmlns:ds="http://schemas.openxmlformats.org/officeDocument/2006/customXml" ds:itemID="{60774FD9-7954-4623-92E2-C7D29BBE7E77}">
   <ds:schemaRefs>
     <ds:schemaRef ds:uri="http://schemas.microsoft.com/sharepoint/v3/contenttype/forms"/>
   </ds:schemaRefs>
 </ds:datastoreItem>
-</file>
-
-<file path=customXml/itemProps4.xml><?xml version="1.0" encoding="utf-8"?>
-<ds:datastoreItem xmlns:ds="http://schemas.openxmlformats.org/officeDocument/2006/customXml" ds:itemID="{0A37242F-C72F-4EEF-B8E4-E8AD1410749E}">
-  <ds:schemaRefs>
-    <ds:schemaRef ds:uri="http://schemas.openxmlformats.org/officeDocument/2006/bibliography"/>
-  </ds:schemaRefs>
-</ds:datastoreItem>
 </file>
</xml_diff>